<commit_message>
added dfa visual states
</commit_message>
<xml_diff>
--- a/Project Proposal.docx
+++ b/Project Proposal.docx
@@ -126,7 +126,7 @@
           <w:sz w:val="44"/>
           <w:u w:val="single" w:color="000000"/>
         </w:rPr>
-        <w:t>Computer Organization &amp; Assembly Language</w:t>
+        <w:t>Theory Of Automata</w:t>
       </w:r>
     </w:p>
     <w:p>
@@ -143,17 +143,8 @@
           <w:rFonts w:asciiTheme="minorHAnsi" w:eastAsia="Times New Roman" w:hAnsiTheme="minorHAnsi" w:cstheme="minorHAnsi"/>
           <w:sz w:val="32"/>
         </w:rPr>
-        <w:t xml:space="preserve">Muhammad </w:t>
-      </w:r>
-      <w:proofErr w:type="gramStart"/>
-      <w:r>
-        <w:rPr>
-          <w:rFonts w:asciiTheme="minorHAnsi" w:eastAsia="Times New Roman" w:hAnsiTheme="minorHAnsi" w:cstheme="minorHAnsi"/>
-          <w:sz w:val="32"/>
-        </w:rPr>
-        <w:t>Umair(</w:t>
-      </w:r>
-      <w:proofErr w:type="gramEnd"/>
+        <w:t>Muhammad Umair(</w:t>
+      </w:r>
       <w:r>
         <w:rPr>
           <w:rFonts w:asciiTheme="minorHAnsi" w:eastAsia="Times New Roman" w:hAnsiTheme="minorHAnsi" w:cstheme="minorHAnsi"/>
@@ -1055,7 +1046,7 @@
           <w:rFonts w:cstheme="minorHAnsi"/>
         </w:rPr>
         <w:pict w14:anchorId="0E1ADE29">
-          <v:rect id="_x0000_i1036" style="width:0;height:1.5pt" o:hralign="center" o:hrstd="t" o:hr="t" fillcolor="#a0a0a0" stroked="f"/>
+          <v:rect id="_x0000_i1025" style="width:0;height:1.5pt" o:hralign="center" o:hrstd="t" o:hr="t" fillcolor="#a0a0a0" stroked="f"/>
         </w:pict>
       </w:r>
     </w:p>
@@ -1642,15 +1633,8 @@
           <w:rFonts w:asciiTheme="minorHAnsi" w:hAnsiTheme="minorHAnsi" w:cstheme="minorHAnsi"/>
         </w:rPr>
         <w:br/>
-      </w:r>
-      <w:proofErr w:type="spellStart"/>
-      <w:r>
-        <w:rPr>
-          <w:rFonts w:asciiTheme="minorHAnsi" w:hAnsiTheme="minorHAnsi" w:cstheme="minorHAnsi"/>
-        </w:rPr>
         <w:t>username@domain.extension</w:t>
       </w:r>
-      <w:proofErr w:type="spellEnd"/>
     </w:p>
     <w:p>
       <w:pPr>
@@ -2397,7 +2381,7 @@
       </w:pPr>
       <w:r>
         <w:pict w14:anchorId="08E4D7D7">
-          <v:rect id="_x0000_i1039" style="width:0;height:1.5pt" o:hralign="center" o:hrstd="t" o:hr="t" fillcolor="#a0a0a0" stroked="f"/>
+          <v:rect id="_x0000_i1029" style="width:0;height:1.5pt" o:hralign="center" o:hrstd="t" o:hr="t" fillcolor="#a0a0a0" stroked="f"/>
         </w:pict>
       </w:r>
     </w:p>
@@ -2503,7 +2487,7 @@
       </w:pPr>
       <w:r>
         <w:pict w14:anchorId="696001E9">
-          <v:rect id="_x0000_i1041" style="width:0;height:1.5pt" o:hralign="center" o:hrstd="t" o:hr="t" fillcolor="#a0a0a0" stroked="f"/>
+          <v:rect id="_x0000_i1030" style="width:0;height:1.5pt" o:hralign="center" o:hrstd="t" o:hr="t" fillcolor="#a0a0a0" stroked="f"/>
         </w:pict>
       </w:r>
     </w:p>
@@ -2595,41 +2579,7 @@
           <w:i/>
           <w:iCs/>
         </w:rPr>
-        <w:t xml:space="preserve">Introduction to Automata </w:t>
-      </w:r>
-      <w:proofErr w:type="gramStart"/>
-      <w:r>
-        <w:rPr>
-          <w:rFonts w:asciiTheme="minorHAnsi" w:hAnsiTheme="minorHAnsi" w:cstheme="minorHAnsi"/>
-          <w:i/>
-          <w:iCs/>
-        </w:rPr>
-        <w:t xml:space="preserve">Theory, </w:t>
-      </w:r>
-      <w:r>
-        <w:rPr>
-          <w:rFonts w:asciiTheme="minorHAnsi" w:hAnsiTheme="minorHAnsi" w:cstheme="minorHAnsi"/>
-          <w:i/>
-          <w:iCs/>
-        </w:rPr>
-        <w:t xml:space="preserve">  </w:t>
-      </w:r>
-      <w:proofErr w:type="gramEnd"/>
-      <w:r>
-        <w:rPr>
-          <w:rFonts w:asciiTheme="minorHAnsi" w:hAnsiTheme="minorHAnsi" w:cstheme="minorHAnsi"/>
-          <w:i/>
-          <w:iCs/>
-        </w:rPr>
-        <w:t xml:space="preserve">  </w:t>
-      </w:r>
-      <w:r>
-        <w:rPr>
-          <w:rFonts w:asciiTheme="minorHAnsi" w:hAnsiTheme="minorHAnsi" w:cstheme="minorHAnsi"/>
-          <w:i/>
-          <w:iCs/>
-        </w:rPr>
-        <w:t>Languages, and Computation</w:t>
+        <w:t>Introduction to Automata Theory,     Languages, and Computation</w:t>
       </w:r>
       <w:r>
         <w:rPr>
@@ -2667,19 +2617,7 @@
         <w:rPr>
           <w:rFonts w:asciiTheme="minorHAnsi" w:hAnsiTheme="minorHAnsi" w:cstheme="minorHAnsi"/>
         </w:rPr>
-        <w:t xml:space="preserve">. Jones &amp; Bartlett </w:t>
-      </w:r>
-      <w:r>
-        <w:rPr>
-          <w:rFonts w:asciiTheme="minorHAnsi" w:hAnsiTheme="minorHAnsi" w:cstheme="minorHAnsi"/>
-        </w:rPr>
-        <w:t xml:space="preserve">             </w:t>
-      </w:r>
-      <w:r>
-        <w:rPr>
-          <w:rFonts w:asciiTheme="minorHAnsi" w:hAnsiTheme="minorHAnsi" w:cstheme="minorHAnsi"/>
-        </w:rPr>
-        <w:t>Learning.</w:t>
+        <w:t>. Jones &amp; Bartlett              Learning.</w:t>
       </w:r>
     </w:p>
     <w:p>
@@ -9763,6 +9701,7 @@
   <w:style w:type="character" w:default="1" w:styleId="DefaultParagraphFont">
     <w:name w:val="Default Paragraph Font"/>
     <w:uiPriority w:val="1"/>
+    <w:semiHidden/>
     <w:unhideWhenUsed/>
   </w:style>
   <w:style w:type="table" w:default="1" w:styleId="TableNormal">

</xml_diff>